<commit_message>
updated docs and project 1102V1
</commit_message>
<xml_diff>
--- a/Group F Deliverable 4 Working Notes.docx
+++ b/Group F Deliverable 4 Working Notes.docx
@@ -2130,17 +2130,17 @@
         <w:lastRenderedPageBreak/>
         <w:drawing>
           <wp:inline distT="0" distB="0" distL="0" distR="0">
-            <wp:extent cx="5695950" cy="1724025"/>
+            <wp:extent cx="4781550" cy="1771650"/>
             <wp:effectExtent l="19050" t="0" r="0" b="0"/>
-            <wp:docPr id="122" name="Picture 122"/>
-            <wp:cNvGraphicFramePr>
-              <a:graphicFrameLocks xmlns:a="http://schemas.openxmlformats.org/drawingml/2006/main" noChangeAspect="1"/>
-            </wp:cNvGraphicFramePr>
-            <a:graphic xmlns:a="http://schemas.openxmlformats.org/drawingml/2006/main">
-              <a:graphicData uri="http://schemas.openxmlformats.org/drawingml/2006/picture">
-                <pic:pic xmlns:pic="http://schemas.openxmlformats.org/drawingml/2006/picture">
-                  <pic:nvPicPr>
-                    <pic:cNvPr id="0" name="Picture 122"/>
+            <wp:docPr id="7" name="Picture 7"/>
+            <wp:cNvGraphicFramePr>
+              <a:graphicFrameLocks xmlns:a="http://schemas.openxmlformats.org/drawingml/2006/main" noChangeAspect="1"/>
+            </wp:cNvGraphicFramePr>
+            <a:graphic xmlns:a="http://schemas.openxmlformats.org/drawingml/2006/main">
+              <a:graphicData uri="http://schemas.openxmlformats.org/drawingml/2006/picture">
+                <pic:pic xmlns:pic="http://schemas.openxmlformats.org/drawingml/2006/picture">
+                  <pic:nvPicPr>
+                    <pic:cNvPr id="0" name="Picture 7"/>
                     <pic:cNvPicPr>
                       <a:picLocks noChangeAspect="1" noChangeArrowheads="1"/>
                     </pic:cNvPicPr>
@@ -2155,47 +2155,614 @@
                   <pic:spPr bwMode="auto">
                     <a:xfrm>
                       <a:off x="0" y="0"/>
-                      <a:ext cx="5695950" cy="1724025"/>
-                    </a:xfrm>
-                    <a:prstGeom prst="rect">
-                      <a:avLst/>
-                    </a:prstGeom>
-                    <a:noFill/>
-                    <a:ln w="9525">
-                      <a:noFill/>
-                      <a:miter lim="800000"/>
-                      <a:headEnd/>
-                      <a:tailEnd/>
-                    </a:ln>
-                  </pic:spPr>
-                </pic:pic>
-              </a:graphicData>
-            </a:graphic>
-          </wp:inline>
-        </w:drawing>
-      </w:r>
-    </w:p>
-    <w:p>
-      <w:r>
-        <w:t xml:space="preserve">Change the pass to a </w:t>
-      </w:r>
-      <w:proofErr w:type="spellStart"/>
-      <w:r>
-        <w:t>tuple</w:t>
-      </w:r>
-      <w:proofErr w:type="spellEnd"/>
-      <w:r>
-        <w:t xml:space="preserve"> to provide a meaningful name for any data added to the </w:t>
-      </w:r>
-      <w:proofErr w:type="spellStart"/>
-      <w:r>
-        <w:t>Securitys</w:t>
-      </w:r>
-      <w:proofErr w:type="spellEnd"/>
-      <w:r>
-        <w:t xml:space="preserve"> model</w:t>
-      </w:r>
-    </w:p>
+                      <a:ext cx="4781550" cy="1771650"/>
+                    </a:xfrm>
+                    <a:prstGeom prst="rect">
+                      <a:avLst/>
+                    </a:prstGeom>
+                    <a:noFill/>
+                    <a:ln w="9525">
+                      <a:noFill/>
+                      <a:miter lim="800000"/>
+                      <a:headEnd/>
+                      <a:tailEnd/>
+                    </a:ln>
+                  </pic:spPr>
+                </pic:pic>
+              </a:graphicData>
+            </a:graphic>
+          </wp:inline>
+        </w:drawing>
+      </w:r>
+    </w:p>
+    <w:p>
+      <w:r>
+        <w:rPr>
+          <w:noProof/>
+          <w:lang w:eastAsia="en-GB"/>
+        </w:rPr>
+        <w:drawing>
+          <wp:inline distT="0" distB="0" distL="0" distR="0">
+            <wp:extent cx="5191125" cy="2543175"/>
+            <wp:effectExtent l="19050" t="0" r="9525" b="0"/>
+            <wp:docPr id="1" name="Picture 1"/>
+            <wp:cNvGraphicFramePr>
+              <a:graphicFrameLocks xmlns:a="http://schemas.openxmlformats.org/drawingml/2006/main" noChangeAspect="1"/>
+            </wp:cNvGraphicFramePr>
+            <a:graphic xmlns:a="http://schemas.openxmlformats.org/drawingml/2006/main">
+              <a:graphicData uri="http://schemas.openxmlformats.org/drawingml/2006/picture">
+                <pic:pic xmlns:pic="http://schemas.openxmlformats.org/drawingml/2006/picture">
+                  <pic:nvPicPr>
+                    <pic:cNvPr id="0" name="Picture 1"/>
+                    <pic:cNvPicPr>
+                      <a:picLocks noChangeAspect="1" noChangeArrowheads="1"/>
+                    </pic:cNvPicPr>
+                  </pic:nvPicPr>
+                  <pic:blipFill>
+                    <a:blip r:embed="rId33" cstate="print"/>
+                    <a:srcRect/>
+                    <a:stretch>
+                      <a:fillRect/>
+                    </a:stretch>
+                  </pic:blipFill>
+                  <pic:spPr bwMode="auto">
+                    <a:xfrm>
+                      <a:off x="0" y="0"/>
+                      <a:ext cx="5191125" cy="2543175"/>
+                    </a:xfrm>
+                    <a:prstGeom prst="rect">
+                      <a:avLst/>
+                    </a:prstGeom>
+                    <a:noFill/>
+                    <a:ln w="9525">
+                      <a:noFill/>
+                      <a:miter lim="800000"/>
+                      <a:headEnd/>
+                      <a:tailEnd/>
+                    </a:ln>
+                  </pic:spPr>
+                </pic:pic>
+              </a:graphicData>
+            </a:graphic>
+          </wp:inline>
+        </w:drawing>
+      </w:r>
+    </w:p>
+    <w:p>
+      <w:r>
+        <w:rPr>
+          <w:noProof/>
+          <w:lang w:eastAsia="en-GB"/>
+        </w:rPr>
+        <w:drawing>
+          <wp:inline distT="0" distB="0" distL="0" distR="0">
+            <wp:extent cx="4619625" cy="2000250"/>
+            <wp:effectExtent l="19050" t="0" r="9525" b="0"/>
+            <wp:docPr id="10" name="Picture 10"/>
+            <wp:cNvGraphicFramePr>
+              <a:graphicFrameLocks xmlns:a="http://schemas.openxmlformats.org/drawingml/2006/main" noChangeAspect="1"/>
+            </wp:cNvGraphicFramePr>
+            <a:graphic xmlns:a="http://schemas.openxmlformats.org/drawingml/2006/main">
+              <a:graphicData uri="http://schemas.openxmlformats.org/drawingml/2006/picture">
+                <pic:pic xmlns:pic="http://schemas.openxmlformats.org/drawingml/2006/picture">
+                  <pic:nvPicPr>
+                    <pic:cNvPr id="0" name="Picture 10"/>
+                    <pic:cNvPicPr>
+                      <a:picLocks noChangeAspect="1" noChangeArrowheads="1"/>
+                    </pic:cNvPicPr>
+                  </pic:nvPicPr>
+                  <pic:blipFill>
+                    <a:blip r:embed="rId34" cstate="print"/>
+                    <a:srcRect/>
+                    <a:stretch>
+                      <a:fillRect/>
+                    </a:stretch>
+                  </pic:blipFill>
+                  <pic:spPr bwMode="auto">
+                    <a:xfrm>
+                      <a:off x="0" y="0"/>
+                      <a:ext cx="4619625" cy="2000250"/>
+                    </a:xfrm>
+                    <a:prstGeom prst="rect">
+                      <a:avLst/>
+                    </a:prstGeom>
+                    <a:noFill/>
+                    <a:ln w="9525">
+                      <a:noFill/>
+                      <a:miter lim="800000"/>
+                      <a:headEnd/>
+                      <a:tailEnd/>
+                    </a:ln>
+                  </pic:spPr>
+                </pic:pic>
+              </a:graphicData>
+            </a:graphic>
+          </wp:inline>
+        </w:drawing>
+      </w:r>
+    </w:p>
+    <w:p>
+      <w:r>
+        <w:rPr>
+          <w:noProof/>
+          <w:lang w:eastAsia="en-GB"/>
+        </w:rPr>
+        <w:drawing>
+          <wp:inline distT="0" distB="0" distL="0" distR="0">
+            <wp:extent cx="5610225" cy="1933575"/>
+            <wp:effectExtent l="19050" t="0" r="9525" b="0"/>
+            <wp:docPr id="13" name="Picture 13"/>
+            <wp:cNvGraphicFramePr>
+              <a:graphicFrameLocks xmlns:a="http://schemas.openxmlformats.org/drawingml/2006/main" noChangeAspect="1"/>
+            </wp:cNvGraphicFramePr>
+            <a:graphic xmlns:a="http://schemas.openxmlformats.org/drawingml/2006/main">
+              <a:graphicData uri="http://schemas.openxmlformats.org/drawingml/2006/picture">
+                <pic:pic xmlns:pic="http://schemas.openxmlformats.org/drawingml/2006/picture">
+                  <pic:nvPicPr>
+                    <pic:cNvPr id="0" name="Picture 13"/>
+                    <pic:cNvPicPr>
+                      <a:picLocks noChangeAspect="1" noChangeArrowheads="1"/>
+                    </pic:cNvPicPr>
+                  </pic:nvPicPr>
+                  <pic:blipFill>
+                    <a:blip r:embed="rId35" cstate="print"/>
+                    <a:srcRect/>
+                    <a:stretch>
+                      <a:fillRect/>
+                    </a:stretch>
+                  </pic:blipFill>
+                  <pic:spPr bwMode="auto">
+                    <a:xfrm>
+                      <a:off x="0" y="0"/>
+                      <a:ext cx="5610225" cy="1933575"/>
+                    </a:xfrm>
+                    <a:prstGeom prst="rect">
+                      <a:avLst/>
+                    </a:prstGeom>
+                    <a:noFill/>
+                    <a:ln w="9525">
+                      <a:noFill/>
+                      <a:miter lim="800000"/>
+                      <a:headEnd/>
+                      <a:tailEnd/>
+                    </a:ln>
+                  </pic:spPr>
+                </pic:pic>
+              </a:graphicData>
+            </a:graphic>
+          </wp:inline>
+        </w:drawing>
+      </w:r>
+    </w:p>
+    <w:p>
+      <w:r>
+        <w:rPr>
+          <w:noProof/>
+          <w:lang w:eastAsia="en-GB"/>
+        </w:rPr>
+        <w:lastRenderedPageBreak/>
+        <w:drawing>
+          <wp:inline distT="0" distB="0" distL="0" distR="0">
+            <wp:extent cx="4838700" cy="1885950"/>
+            <wp:effectExtent l="19050" t="0" r="0" b="0"/>
+            <wp:docPr id="19" name="Picture 19"/>
+            <wp:cNvGraphicFramePr>
+              <a:graphicFrameLocks xmlns:a="http://schemas.openxmlformats.org/drawingml/2006/main" noChangeAspect="1"/>
+            </wp:cNvGraphicFramePr>
+            <a:graphic xmlns:a="http://schemas.openxmlformats.org/drawingml/2006/main">
+              <a:graphicData uri="http://schemas.openxmlformats.org/drawingml/2006/picture">
+                <pic:pic xmlns:pic="http://schemas.openxmlformats.org/drawingml/2006/picture">
+                  <pic:nvPicPr>
+                    <pic:cNvPr id="0" name="Picture 19"/>
+                    <pic:cNvPicPr>
+                      <a:picLocks noChangeAspect="1" noChangeArrowheads="1"/>
+                    </pic:cNvPicPr>
+                  </pic:nvPicPr>
+                  <pic:blipFill>
+                    <a:blip r:embed="rId36" cstate="print"/>
+                    <a:srcRect/>
+                    <a:stretch>
+                      <a:fillRect/>
+                    </a:stretch>
+                  </pic:blipFill>
+                  <pic:spPr bwMode="auto">
+                    <a:xfrm>
+                      <a:off x="0" y="0"/>
+                      <a:ext cx="4838700" cy="1885950"/>
+                    </a:xfrm>
+                    <a:prstGeom prst="rect">
+                      <a:avLst/>
+                    </a:prstGeom>
+                    <a:noFill/>
+                    <a:ln w="9525">
+                      <a:noFill/>
+                      <a:miter lim="800000"/>
+                      <a:headEnd/>
+                      <a:tailEnd/>
+                    </a:ln>
+                  </pic:spPr>
+                </pic:pic>
+              </a:graphicData>
+            </a:graphic>
+          </wp:inline>
+        </w:drawing>
+      </w:r>
+    </w:p>
+    <w:p>
+      <w:r>
+        <w:rPr>
+          <w:noProof/>
+          <w:lang w:eastAsia="en-GB"/>
+        </w:rPr>
+        <w:drawing>
+          <wp:inline distT="0" distB="0" distL="0" distR="0">
+            <wp:extent cx="4876800" cy="1885950"/>
+            <wp:effectExtent l="19050" t="0" r="0" b="0"/>
+            <wp:docPr id="16" name="Picture 16"/>
+            <wp:cNvGraphicFramePr>
+              <a:graphicFrameLocks xmlns:a="http://schemas.openxmlformats.org/drawingml/2006/main" noChangeAspect="1"/>
+            </wp:cNvGraphicFramePr>
+            <a:graphic xmlns:a="http://schemas.openxmlformats.org/drawingml/2006/main">
+              <a:graphicData uri="http://schemas.openxmlformats.org/drawingml/2006/picture">
+                <pic:pic xmlns:pic="http://schemas.openxmlformats.org/drawingml/2006/picture">
+                  <pic:nvPicPr>
+                    <pic:cNvPr id="0" name="Picture 16"/>
+                    <pic:cNvPicPr>
+                      <a:picLocks noChangeAspect="1" noChangeArrowheads="1"/>
+                    </pic:cNvPicPr>
+                  </pic:nvPicPr>
+                  <pic:blipFill>
+                    <a:blip r:embed="rId37" cstate="print"/>
+                    <a:srcRect/>
+                    <a:stretch>
+                      <a:fillRect/>
+                    </a:stretch>
+                  </pic:blipFill>
+                  <pic:spPr bwMode="auto">
+                    <a:xfrm>
+                      <a:off x="0" y="0"/>
+                      <a:ext cx="4876800" cy="1885950"/>
+                    </a:xfrm>
+                    <a:prstGeom prst="rect">
+                      <a:avLst/>
+                    </a:prstGeom>
+                    <a:noFill/>
+                    <a:ln w="9525">
+                      <a:noFill/>
+                      <a:miter lim="800000"/>
+                      <a:headEnd/>
+                      <a:tailEnd/>
+                    </a:ln>
+                  </pic:spPr>
+                </pic:pic>
+              </a:graphicData>
+            </a:graphic>
+          </wp:inline>
+        </w:drawing>
+      </w:r>
+    </w:p>
+    <w:p>
+      <w:r>
+        <w:rPr>
+          <w:noProof/>
+          <w:lang w:eastAsia="en-GB"/>
+        </w:rPr>
+        <w:drawing>
+          <wp:inline distT="0" distB="0" distL="0" distR="0">
+            <wp:extent cx="5731510" cy="2731283"/>
+            <wp:effectExtent l="19050" t="0" r="2540" b="0"/>
+            <wp:docPr id="22" name="Picture 22"/>
+            <wp:cNvGraphicFramePr>
+              <a:graphicFrameLocks xmlns:a="http://schemas.openxmlformats.org/drawingml/2006/main" noChangeAspect="1"/>
+            </wp:cNvGraphicFramePr>
+            <a:graphic xmlns:a="http://schemas.openxmlformats.org/drawingml/2006/main">
+              <a:graphicData uri="http://schemas.openxmlformats.org/drawingml/2006/picture">
+                <pic:pic xmlns:pic="http://schemas.openxmlformats.org/drawingml/2006/picture">
+                  <pic:nvPicPr>
+                    <pic:cNvPr id="0" name="Picture 22"/>
+                    <pic:cNvPicPr>
+                      <a:picLocks noChangeAspect="1" noChangeArrowheads="1"/>
+                    </pic:cNvPicPr>
+                  </pic:nvPicPr>
+                  <pic:blipFill>
+                    <a:blip r:embed="rId38" cstate="print"/>
+                    <a:srcRect/>
+                    <a:stretch>
+                      <a:fillRect/>
+                    </a:stretch>
+                  </pic:blipFill>
+                  <pic:spPr bwMode="auto">
+                    <a:xfrm>
+                      <a:off x="0" y="0"/>
+                      <a:ext cx="5731510" cy="2731283"/>
+                    </a:xfrm>
+                    <a:prstGeom prst="rect">
+                      <a:avLst/>
+                    </a:prstGeom>
+                    <a:noFill/>
+                    <a:ln w="9525">
+                      <a:noFill/>
+                      <a:miter lim="800000"/>
+                      <a:headEnd/>
+                      <a:tailEnd/>
+                    </a:ln>
+                  </pic:spPr>
+                </pic:pic>
+              </a:graphicData>
+            </a:graphic>
+          </wp:inline>
+        </w:drawing>
+      </w:r>
+    </w:p>
+    <w:p>
+      <w:r>
+        <w:rPr>
+          <w:noProof/>
+          <w:lang w:eastAsia="en-GB"/>
+        </w:rPr>
+        <w:drawing>
+          <wp:inline distT="0" distB="0" distL="0" distR="0">
+            <wp:extent cx="4162425" cy="1876425"/>
+            <wp:effectExtent l="19050" t="0" r="9525" b="0"/>
+            <wp:docPr id="28" name="Picture 28"/>
+            <wp:cNvGraphicFramePr>
+              <a:graphicFrameLocks xmlns:a="http://schemas.openxmlformats.org/drawingml/2006/main" noChangeAspect="1"/>
+            </wp:cNvGraphicFramePr>
+            <a:graphic xmlns:a="http://schemas.openxmlformats.org/drawingml/2006/main">
+              <a:graphicData uri="http://schemas.openxmlformats.org/drawingml/2006/picture">
+                <pic:pic xmlns:pic="http://schemas.openxmlformats.org/drawingml/2006/picture">
+                  <pic:nvPicPr>
+                    <pic:cNvPr id="0" name="Picture 28"/>
+                    <pic:cNvPicPr>
+                      <a:picLocks noChangeAspect="1" noChangeArrowheads="1"/>
+                    </pic:cNvPicPr>
+                  </pic:nvPicPr>
+                  <pic:blipFill>
+                    <a:blip r:embed="rId39" cstate="print"/>
+                    <a:srcRect/>
+                    <a:stretch>
+                      <a:fillRect/>
+                    </a:stretch>
+                  </pic:blipFill>
+                  <pic:spPr bwMode="auto">
+                    <a:xfrm>
+                      <a:off x="0" y="0"/>
+                      <a:ext cx="4162425" cy="1876425"/>
+                    </a:xfrm>
+                    <a:prstGeom prst="rect">
+                      <a:avLst/>
+                    </a:prstGeom>
+                    <a:noFill/>
+                    <a:ln w="9525">
+                      <a:noFill/>
+                      <a:miter lim="800000"/>
+                      <a:headEnd/>
+                      <a:tailEnd/>
+                    </a:ln>
+                  </pic:spPr>
+                </pic:pic>
+              </a:graphicData>
+            </a:graphic>
+          </wp:inline>
+        </w:drawing>
+      </w:r>
+    </w:p>
+    <w:p/>
+    <w:p>
+      <w:r>
+        <w:rPr>
+          <w:noProof/>
+          <w:lang w:eastAsia="en-GB"/>
+        </w:rPr>
+        <w:drawing>
+          <wp:inline distT="0" distB="0" distL="0" distR="0">
+            <wp:extent cx="5731510" cy="2836953"/>
+            <wp:effectExtent l="19050" t="0" r="2540" b="0"/>
+            <wp:docPr id="31" name="Picture 31"/>
+            <wp:cNvGraphicFramePr>
+              <a:graphicFrameLocks xmlns:a="http://schemas.openxmlformats.org/drawingml/2006/main" noChangeAspect="1"/>
+            </wp:cNvGraphicFramePr>
+            <a:graphic xmlns:a="http://schemas.openxmlformats.org/drawingml/2006/main">
+              <a:graphicData uri="http://schemas.openxmlformats.org/drawingml/2006/picture">
+                <pic:pic xmlns:pic="http://schemas.openxmlformats.org/drawingml/2006/picture">
+                  <pic:nvPicPr>
+                    <pic:cNvPr id="0" name="Picture 31"/>
+                    <pic:cNvPicPr>
+                      <a:picLocks noChangeAspect="1" noChangeArrowheads="1"/>
+                    </pic:cNvPicPr>
+                  </pic:nvPicPr>
+                  <pic:blipFill>
+                    <a:blip r:embed="rId40" cstate="print"/>
+                    <a:srcRect/>
+                    <a:stretch>
+                      <a:fillRect/>
+                    </a:stretch>
+                  </pic:blipFill>
+                  <pic:spPr bwMode="auto">
+                    <a:xfrm>
+                      <a:off x="0" y="0"/>
+                      <a:ext cx="5731510" cy="2836953"/>
+                    </a:xfrm>
+                    <a:prstGeom prst="rect">
+                      <a:avLst/>
+                    </a:prstGeom>
+                    <a:noFill/>
+                    <a:ln w="9525">
+                      <a:noFill/>
+                      <a:miter lim="800000"/>
+                      <a:headEnd/>
+                      <a:tailEnd/>
+                    </a:ln>
+                  </pic:spPr>
+                </pic:pic>
+              </a:graphicData>
+            </a:graphic>
+          </wp:inline>
+        </w:drawing>
+      </w:r>
+    </w:p>
+    <w:p/>
+    <w:p>
+      <w:r>
+        <w:rPr>
+          <w:noProof/>
+          <w:lang w:eastAsia="en-GB"/>
+        </w:rPr>
+        <w:drawing>
+          <wp:inline distT="0" distB="0" distL="0" distR="0">
+            <wp:extent cx="5731510" cy="2631316"/>
+            <wp:effectExtent l="19050" t="0" r="2540" b="0"/>
+            <wp:docPr id="25" name="Picture 25"/>
+            <wp:cNvGraphicFramePr>
+              <a:graphicFrameLocks xmlns:a="http://schemas.openxmlformats.org/drawingml/2006/main" noChangeAspect="1"/>
+            </wp:cNvGraphicFramePr>
+            <a:graphic xmlns:a="http://schemas.openxmlformats.org/drawingml/2006/main">
+              <a:graphicData uri="http://schemas.openxmlformats.org/drawingml/2006/picture">
+                <pic:pic xmlns:pic="http://schemas.openxmlformats.org/drawingml/2006/picture">
+                  <pic:nvPicPr>
+                    <pic:cNvPr id="0" name="Picture 25"/>
+                    <pic:cNvPicPr>
+                      <a:picLocks noChangeAspect="1" noChangeArrowheads="1"/>
+                    </pic:cNvPicPr>
+                  </pic:nvPicPr>
+                  <pic:blipFill>
+                    <a:blip r:embed="rId41" cstate="print"/>
+                    <a:srcRect/>
+                    <a:stretch>
+                      <a:fillRect/>
+                    </a:stretch>
+                  </pic:blipFill>
+                  <pic:spPr bwMode="auto">
+                    <a:xfrm>
+                      <a:off x="0" y="0"/>
+                      <a:ext cx="5731510" cy="2631316"/>
+                    </a:xfrm>
+                    <a:prstGeom prst="rect">
+                      <a:avLst/>
+                    </a:prstGeom>
+                    <a:noFill/>
+                    <a:ln w="9525">
+                      <a:noFill/>
+                      <a:miter lim="800000"/>
+                      <a:headEnd/>
+                      <a:tailEnd/>
+                    </a:ln>
+                  </pic:spPr>
+                </pic:pic>
+              </a:graphicData>
+            </a:graphic>
+          </wp:inline>
+        </w:drawing>
+      </w:r>
+    </w:p>
+    <w:p>
+      <w:r>
+        <w:rPr>
+          <w:noProof/>
+          <w:lang w:eastAsia="en-GB"/>
+        </w:rPr>
+        <w:drawing>
+          <wp:inline distT="0" distB="0" distL="0" distR="0">
+            <wp:extent cx="5343525" cy="2152650"/>
+            <wp:effectExtent l="19050" t="0" r="9525" b="0"/>
+            <wp:docPr id="2" name="Picture 1"/>
+            <wp:cNvGraphicFramePr>
+              <a:graphicFrameLocks xmlns:a="http://schemas.openxmlformats.org/drawingml/2006/main" noChangeAspect="1"/>
+            </wp:cNvGraphicFramePr>
+            <a:graphic xmlns:a="http://schemas.openxmlformats.org/drawingml/2006/main">
+              <a:graphicData uri="http://schemas.openxmlformats.org/drawingml/2006/picture">
+                <pic:pic xmlns:pic="http://schemas.openxmlformats.org/drawingml/2006/picture">
+                  <pic:nvPicPr>
+                    <pic:cNvPr id="0" name="Picture 1"/>
+                    <pic:cNvPicPr>
+                      <a:picLocks noChangeAspect="1" noChangeArrowheads="1"/>
+                    </pic:cNvPicPr>
+                  </pic:nvPicPr>
+                  <pic:blipFill>
+                    <a:blip r:embed="rId42" cstate="print"/>
+                    <a:srcRect/>
+                    <a:stretch>
+                      <a:fillRect/>
+                    </a:stretch>
+                  </pic:blipFill>
+                  <pic:spPr bwMode="auto">
+                    <a:xfrm>
+                      <a:off x="0" y="0"/>
+                      <a:ext cx="5343525" cy="2152650"/>
+                    </a:xfrm>
+                    <a:prstGeom prst="rect">
+                      <a:avLst/>
+                    </a:prstGeom>
+                    <a:noFill/>
+                    <a:ln w="9525">
+                      <a:noFill/>
+                      <a:miter lim="800000"/>
+                      <a:headEnd/>
+                      <a:tailEnd/>
+                    </a:ln>
+                  </pic:spPr>
+                </pic:pic>
+              </a:graphicData>
+            </a:graphic>
+          </wp:inline>
+        </w:drawing>
+      </w:r>
+    </w:p>
+    <w:p>
+      <w:r>
+        <w:rPr>
+          <w:noProof/>
+          <w:lang w:eastAsia="en-GB"/>
+        </w:rPr>
+        <w:lastRenderedPageBreak/>
+        <w:drawing>
+          <wp:inline distT="0" distB="0" distL="0" distR="0">
+            <wp:extent cx="5731510" cy="1643865"/>
+            <wp:effectExtent l="19050" t="0" r="2540" b="0"/>
+            <wp:docPr id="4" name="Picture 4"/>
+            <wp:cNvGraphicFramePr>
+              <a:graphicFrameLocks xmlns:a="http://schemas.openxmlformats.org/drawingml/2006/main" noChangeAspect="1"/>
+            </wp:cNvGraphicFramePr>
+            <a:graphic xmlns:a="http://schemas.openxmlformats.org/drawingml/2006/main">
+              <a:graphicData uri="http://schemas.openxmlformats.org/drawingml/2006/picture">
+                <pic:pic xmlns:pic="http://schemas.openxmlformats.org/drawingml/2006/picture">
+                  <pic:nvPicPr>
+                    <pic:cNvPr id="0" name="Picture 4"/>
+                    <pic:cNvPicPr>
+                      <a:picLocks noChangeAspect="1" noChangeArrowheads="1"/>
+                    </pic:cNvPicPr>
+                  </pic:nvPicPr>
+                  <pic:blipFill>
+                    <a:blip r:embed="rId43" cstate="print"/>
+                    <a:srcRect/>
+                    <a:stretch>
+                      <a:fillRect/>
+                    </a:stretch>
+                  </pic:blipFill>
+                  <pic:spPr bwMode="auto">
+                    <a:xfrm>
+                      <a:off x="0" y="0"/>
+                      <a:ext cx="5731510" cy="1643865"/>
+                    </a:xfrm>
+                    <a:prstGeom prst="rect">
+                      <a:avLst/>
+                    </a:prstGeom>
+                    <a:noFill/>
+                    <a:ln w="9525">
+                      <a:noFill/>
+                      <a:miter lim="800000"/>
+                      <a:headEnd/>
+                      <a:tailEnd/>
+                    </a:ln>
+                  </pic:spPr>
+                </pic:pic>
+              </a:graphicData>
+            </a:graphic>
+          </wp:inline>
+        </w:drawing>
+      </w:r>
+    </w:p>
+    <w:p/>
     <w:p/>
     <w:sectPr>
       <w:pgSz w:w="11906" w:h="16838"/>

</xml_diff>